<commit_message>
Tests: update fixtures with more complex case.
</commit_message>
<xml_diff>
--- a/tests/plugins/pastefromword/generated/_fixtures/List_indentation/List_indentation.docx
+++ b/tests/plugins/pastefromword/generated/_fixtures/List_indentation/List_indentation.docx
@@ -7,11 +7,111 @@
         <w:pStyle w:val="ListParagraph"/>
         <w:numPr>
           <w:ilvl w:val="0"/>
-          <w:numId w:val="1"/>
-        </w:numPr>
-      </w:pPr>
-      <w:r>
-        <w:t>Item1</w:t>
+          <w:numId w:val="7"/>
+        </w:numPr>
+        <w:rPr>
+          <w:lang w:val="en-GB"/>
+        </w:rPr>
+      </w:pPr>
+      <w:r>
+        <w:rPr>
+          <w:lang w:val="en-GB"/>
+        </w:rPr>
+        <w:t>1</w:t>
+      </w:r>
+    </w:p>
+    <w:p>
+      <w:pPr>
+        <w:pStyle w:val="ListParagraph"/>
+        <w:numPr>
+          <w:ilvl w:val="1"/>
+          <w:numId w:val="7"/>
+        </w:numPr>
+        <w:rPr>
+          <w:lang w:val="en-GB"/>
+        </w:rPr>
+      </w:pPr>
+      <w:r>
+        <w:rPr>
+          <w:lang w:val="en-GB"/>
+        </w:rPr>
+        <w:t>a</w:t>
+      </w:r>
+    </w:p>
+    <w:p>
+      <w:pPr>
+        <w:pStyle w:val="ListParagraph"/>
+        <w:numPr>
+          <w:ilvl w:val="1"/>
+          <w:numId w:val="7"/>
+        </w:numPr>
+        <w:ind w:left="709"/>
+        <w:rPr>
+          <w:lang w:val="en-GB"/>
+        </w:rPr>
+      </w:pPr>
+      <w:r>
+        <w:rPr>
+          <w:lang w:val="en-GB"/>
+        </w:rPr>
+        <w:t>b</w:t>
+      </w:r>
+    </w:p>
+    <w:p>
+      <w:pPr>
+        <w:pStyle w:val="ListParagraph"/>
+        <w:numPr>
+          <w:ilvl w:val="1"/>
+          <w:numId w:val="7"/>
+        </w:numPr>
+        <w:ind w:left="1134"/>
+        <w:rPr>
+          <w:lang w:val="en-GB"/>
+        </w:rPr>
+      </w:pPr>
+      <w:r>
+        <w:rPr>
+          <w:lang w:val="en-GB"/>
+        </w:rPr>
+        <w:t>c</w:t>
+      </w:r>
+    </w:p>
+    <w:p>
+      <w:pPr>
+        <w:pStyle w:val="ListParagraph"/>
+        <w:numPr>
+          <w:ilvl w:val="1"/>
+          <w:numId w:val="7"/>
+        </w:numPr>
+        <w:ind w:left="1985"/>
+        <w:rPr>
+          <w:lang w:val="en-GB"/>
+        </w:rPr>
+      </w:pPr>
+      <w:r>
+        <w:rPr>
+          <w:lang w:val="en-GB"/>
+        </w:rPr>
+        <w:t>d</w:t>
+      </w:r>
+    </w:p>
+    <w:p>
+      <w:pPr>
+        <w:pStyle w:val="ListParagraph"/>
+        <w:numPr>
+          <w:ilvl w:val="1"/>
+          <w:numId w:val="7"/>
+        </w:numPr>
+        <w:ind w:left="426"/>
+        <w:rPr>
+          <w:lang w:val="en-GB"/>
+        </w:rPr>
+      </w:pPr>
+      <w:r>
+        <w:rPr>
+          <w:lang w:val="en-GB"/>
+        </w:rPr>
+        <w:t>e</w:t>
       </w:r>
     </w:p>
     <w:p>
@@ -19,12 +119,112 @@
         <w:pStyle w:val="ListParagraph"/>
         <w:numPr>
           <w:ilvl w:val="0"/>
-          <w:numId w:val="1"/>
-        </w:numPr>
-        <w:ind w:left="1080"/>
-      </w:pPr>
-      <w:r>
-        <w:t>Item2</w:t>
+          <w:numId w:val="7"/>
+        </w:numPr>
+        <w:ind w:left="1134"/>
+        <w:rPr>
+          <w:lang w:val="en-GB"/>
+        </w:rPr>
+      </w:pPr>
+      <w:r>
+        <w:rPr>
+          <w:lang w:val="en-GB"/>
+        </w:rPr>
+        <w:t>2</w:t>
+      </w:r>
+    </w:p>
+    <w:p>
+      <w:pPr>
+        <w:pStyle w:val="ListParagraph"/>
+        <w:numPr>
+          <w:ilvl w:val="1"/>
+          <w:numId w:val="7"/>
+        </w:numPr>
+        <w:rPr>
+          <w:lang w:val="en-GB"/>
+        </w:rPr>
+      </w:pPr>
+      <w:r>
+        <w:rPr>
+          <w:lang w:val="en-GB"/>
+        </w:rPr>
+        <w:t>a</w:t>
+      </w:r>
+    </w:p>
+    <w:p>
+      <w:pPr>
+        <w:pStyle w:val="ListParagraph"/>
+        <w:numPr>
+          <w:ilvl w:val="1"/>
+          <w:numId w:val="7"/>
+        </w:numPr>
+        <w:ind w:left="709"/>
+        <w:rPr>
+          <w:lang w:val="en-GB"/>
+        </w:rPr>
+      </w:pPr>
+      <w:r>
+        <w:rPr>
+          <w:lang w:val="en-GB"/>
+        </w:rPr>
+        <w:t>b</w:t>
+      </w:r>
+    </w:p>
+    <w:p>
+      <w:pPr>
+        <w:pStyle w:val="ListParagraph"/>
+        <w:numPr>
+          <w:ilvl w:val="1"/>
+          <w:numId w:val="7"/>
+        </w:numPr>
+        <w:ind w:left="1134"/>
+        <w:rPr>
+          <w:lang w:val="en-GB"/>
+        </w:rPr>
+      </w:pPr>
+      <w:r>
+        <w:rPr>
+          <w:lang w:val="en-GB"/>
+        </w:rPr>
+        <w:t>c</w:t>
+      </w:r>
+    </w:p>
+    <w:p>
+      <w:pPr>
+        <w:pStyle w:val="ListParagraph"/>
+        <w:numPr>
+          <w:ilvl w:val="1"/>
+          <w:numId w:val="7"/>
+        </w:numPr>
+        <w:ind w:left="1985"/>
+        <w:rPr>
+          <w:lang w:val="en-GB"/>
+        </w:rPr>
+      </w:pPr>
+      <w:r>
+        <w:rPr>
+          <w:lang w:val="en-GB"/>
+        </w:rPr>
+        <w:t>d</w:t>
+      </w:r>
+    </w:p>
+    <w:p>
+      <w:pPr>
+        <w:pStyle w:val="ListParagraph"/>
+        <w:numPr>
+          <w:ilvl w:val="1"/>
+          <w:numId w:val="7"/>
+        </w:numPr>
+        <w:ind w:left="426"/>
+        <w:rPr>
+          <w:lang w:val="en-GB"/>
+        </w:rPr>
+      </w:pPr>
+      <w:r>
+        <w:rPr>
+          <w:lang w:val="en-GB"/>
+        </w:rPr>
+        <w:t>e</w:t>
       </w:r>
     </w:p>
     <w:p>
@@ -32,12 +232,112 @@
         <w:pStyle w:val="ListParagraph"/>
         <w:numPr>
           <w:ilvl w:val="0"/>
-          <w:numId w:val="1"/>
-        </w:numPr>
-        <w:ind w:left="1080"/>
-      </w:pPr>
-      <w:r>
-        <w:t>Item3</w:t>
+          <w:numId w:val="7"/>
+        </w:numPr>
+        <w:ind w:left="426"/>
+        <w:rPr>
+          <w:lang w:val="en-GB"/>
+        </w:rPr>
+      </w:pPr>
+      <w:r>
+        <w:rPr>
+          <w:lang w:val="en-GB"/>
+        </w:rPr>
+        <w:t>3</w:t>
+      </w:r>
+    </w:p>
+    <w:p>
+      <w:pPr>
+        <w:pStyle w:val="ListParagraph"/>
+        <w:numPr>
+          <w:ilvl w:val="1"/>
+          <w:numId w:val="7"/>
+        </w:numPr>
+        <w:rPr>
+          <w:lang w:val="en-GB"/>
+        </w:rPr>
+      </w:pPr>
+      <w:r>
+        <w:rPr>
+          <w:lang w:val="en-GB"/>
+        </w:rPr>
+        <w:t>a</w:t>
+      </w:r>
+    </w:p>
+    <w:p>
+      <w:pPr>
+        <w:pStyle w:val="ListParagraph"/>
+        <w:numPr>
+          <w:ilvl w:val="1"/>
+          <w:numId w:val="7"/>
+        </w:numPr>
+        <w:ind w:left="709"/>
+        <w:rPr>
+          <w:lang w:val="en-GB"/>
+        </w:rPr>
+      </w:pPr>
+      <w:r>
+        <w:rPr>
+          <w:lang w:val="en-GB"/>
+        </w:rPr>
+        <w:t>b</w:t>
+      </w:r>
+    </w:p>
+    <w:p>
+      <w:pPr>
+        <w:pStyle w:val="ListParagraph"/>
+        <w:numPr>
+          <w:ilvl w:val="1"/>
+          <w:numId w:val="7"/>
+        </w:numPr>
+        <w:ind w:left="1134"/>
+        <w:rPr>
+          <w:lang w:val="en-GB"/>
+        </w:rPr>
+      </w:pPr>
+      <w:r>
+        <w:rPr>
+          <w:lang w:val="en-GB"/>
+        </w:rPr>
+        <w:t>c</w:t>
+      </w:r>
+    </w:p>
+    <w:p>
+      <w:pPr>
+        <w:pStyle w:val="ListParagraph"/>
+        <w:numPr>
+          <w:ilvl w:val="1"/>
+          <w:numId w:val="7"/>
+        </w:numPr>
+        <w:ind w:left="1985"/>
+        <w:rPr>
+          <w:lang w:val="en-GB"/>
+        </w:rPr>
+      </w:pPr>
+      <w:r>
+        <w:rPr>
+          <w:lang w:val="en-GB"/>
+        </w:rPr>
+        <w:t>d</w:t>
+      </w:r>
+    </w:p>
+    <w:p>
+      <w:pPr>
+        <w:pStyle w:val="ListParagraph"/>
+        <w:numPr>
+          <w:ilvl w:val="1"/>
+          <w:numId w:val="7"/>
+        </w:numPr>
+        <w:ind w:left="426"/>
+        <w:rPr>
+          <w:lang w:val="en-GB"/>
+        </w:rPr>
+      </w:pPr>
+      <w:r>
+        <w:rPr>
+          <w:lang w:val="en-GB"/>
+        </w:rPr>
+        <w:t>e</w:t>
       </w:r>
     </w:p>
     <w:p>
@@ -45,11 +345,94 @@
         <w:pStyle w:val="ListParagraph"/>
         <w:numPr>
           <w:ilvl w:val="0"/>
-          <w:numId w:val="1"/>
-        </w:numPr>
-      </w:pPr>
-      <w:r>
-        <w:t>Item4</w:t>
+          <w:numId w:val="7"/>
+        </w:numPr>
+        <w:ind w:left="426"/>
+        <w:rPr>
+          <w:lang w:val="en-GB"/>
+        </w:rPr>
+      </w:pPr>
+      <w:r>
+        <w:rPr>
+          <w:lang w:val="en-GB"/>
+        </w:rPr>
+        <w:t>4</w:t>
+      </w:r>
+    </w:p>
+    <w:p>
+      <w:pPr>
+        <w:pStyle w:val="ListParagraph"/>
+        <w:numPr>
+          <w:ilvl w:val="1"/>
+          <w:numId w:val="7"/>
+        </w:numPr>
+        <w:ind w:left="426"/>
+        <w:rPr>
+          <w:lang w:val="en-GB"/>
+        </w:rPr>
+      </w:pPr>
+      <w:r>
+        <w:rPr>
+          <w:lang w:val="en-GB"/>
+        </w:rPr>
+        <w:t>a</w:t>
+      </w:r>
+    </w:p>
+    <w:p>
+      <w:pPr>
+        <w:pStyle w:val="ListParagraph"/>
+        <w:numPr>
+          <w:ilvl w:val="2"/>
+          <w:numId w:val="7"/>
+        </w:numPr>
+        <w:ind w:left="426"/>
+        <w:rPr>
+          <w:lang w:val="en-GB"/>
+        </w:rPr>
+      </w:pPr>
+      <w:r>
+        <w:rPr>
+          <w:lang w:val="en-GB"/>
+        </w:rPr>
+        <w:t>i</w:t>
+      </w:r>
+    </w:p>
+    <w:p>
+      <w:pPr>
+        <w:pStyle w:val="ListParagraph"/>
+        <w:numPr>
+          <w:ilvl w:val="3"/>
+          <w:numId w:val="7"/>
+        </w:numPr>
+        <w:ind w:left="426"/>
+        <w:rPr>
+          <w:lang w:val="en-GB"/>
+        </w:rPr>
+      </w:pPr>
+      <w:r>
+        <w:rPr>
+          <w:lang w:val="en-GB"/>
+        </w:rPr>
+        <w:t>o</w:t>
+      </w:r>
+    </w:p>
+    <w:p>
+      <w:pPr>
+        <w:pStyle w:val="ListParagraph"/>
+        <w:numPr>
+          <w:ilvl w:val="4"/>
+          <w:numId w:val="7"/>
+        </w:numPr>
+        <w:ind w:left="426"/>
+        <w:rPr>
+          <w:lang w:val="en-GB"/>
+        </w:rPr>
+      </w:pPr>
+      <w:r>
+        <w:rPr>
+          <w:lang w:val="en-GB"/>
+        </w:rPr>
+        <w:t>O</w:t>
       </w:r>
       <w:bookmarkStart w:id="0" w:name="_GoBack"/>
       <w:bookmarkEnd w:id="0"/>
@@ -67,9 +450,309 @@
 <file path=word/numbering.xml><?xml version="1.0" encoding="utf-8"?>
 <w:numbering xmlns:wpc="http://schemas.microsoft.com/office/word/2010/wordprocessingCanvas" xmlns:cx="http://schemas.microsoft.com/office/drawing/2014/chartex" xmlns:cx1="http://schemas.microsoft.com/office/drawing/2015/9/8/chartex" xmlns:cx2="http://schemas.microsoft.com/office/drawing/2015/10/21/chartex" xmlns:cx3="http://schemas.microsoft.com/office/drawing/2016/5/9/chartex" xmlns:cx4="http://schemas.microsoft.com/office/drawing/2016/5/10/chartex" xmlns:cx5="http://schemas.microsoft.com/office/drawing/2016/5/11/chartex" xmlns:cx6="http://schemas.microsoft.com/office/drawing/2016/5/12/chartex" xmlns:cx7="http://schemas.microsoft.com/office/drawing/2016/5/13/chartex" xmlns:cx8="http://schemas.microsoft.com/office/drawing/2016/5/14/chartex" xmlns:mc="http://schemas.openxmlformats.org/markup-compatibility/2006" xmlns:aink="http://schemas.microsoft.com/office/drawing/2016/ink" xmlns:am3d="http://schemas.microsoft.com/office/drawing/2017/model3d" xmlns:o="urn:schemas-microsoft-com:office:office" xmlns:r="http://schemas.openxmlformats.org/officeDocument/2006/relationships" xmlns:m="http://schemas.openxmlformats.org/officeDocument/2006/math" xmlns:v="urn:schemas-microsoft-com:vml" xmlns:wp14="http://schemas.microsoft.com/office/word/2010/wordprocessingDrawing" xmlns:wp="http://schemas.openxmlformats.org/drawingml/2006/wordprocessingDrawing" xmlns:w10="urn:schemas-microsoft-com:office:word" xmlns:w="http://schemas.openxmlformats.org/wordprocessingml/2006/main" xmlns:w14="http://schemas.microsoft.com/office/word/2010/wordml" xmlns:w15="http://schemas.microsoft.com/office/word/2012/wordml" xmlns:w16cid="http://schemas.microsoft.com/office/word/2016/wordml/cid" xmlns:w16se="http://schemas.microsoft.com/office/word/2015/wordml/symex" xmlns:wpg="http://schemas.microsoft.com/office/word/2010/wordprocessingGroup" xmlns:wpi="http://schemas.microsoft.com/office/word/2010/wordprocessingInk" xmlns:wne="http://schemas.microsoft.com/office/word/2006/wordml" xmlns:wps="http://schemas.microsoft.com/office/word/2010/wordprocessingShape" mc:Ignorable="w14 w15 w16se w16cid wp14">
   <w:abstractNum w:abstractNumId="0" w15:restartNumberingAfterBreak="0">
+    <w:nsid w:val="10925C1D"/>
+    <w:multiLevelType w:val="hybridMultilevel"/>
+    <w:tmpl w:val="A4389246"/>
+    <w:lvl w:ilvl="0" w:tplc="0809000F">
+      <w:start w:val="1"/>
+      <w:numFmt w:val="decimal"/>
+      <w:lvlText w:val="%1."/>
+      <w:lvlJc w:val="left"/>
+      <w:pPr>
+        <w:ind w:left="720" w:hanging="360"/>
+      </w:pPr>
+      <w:rPr>
+        <w:rFonts w:hint="default"/>
+      </w:rPr>
+    </w:lvl>
+    <w:lvl w:ilvl="1" w:tplc="08090019">
+      <w:start w:val="1"/>
+      <w:numFmt w:val="lowerLetter"/>
+      <w:lvlText w:val="%2."/>
+      <w:lvlJc w:val="left"/>
+      <w:pPr>
+        <w:ind w:left="1440" w:hanging="360"/>
+      </w:pPr>
+    </w:lvl>
+    <w:lvl w:ilvl="2" w:tplc="0809001B">
+      <w:start w:val="1"/>
+      <w:numFmt w:val="lowerRoman"/>
+      <w:lvlText w:val="%3."/>
+      <w:lvlJc w:val="right"/>
+      <w:pPr>
+        <w:ind w:left="2160" w:hanging="180"/>
+      </w:pPr>
+    </w:lvl>
+    <w:lvl w:ilvl="3" w:tplc="08090001">
+      <w:start w:val="1"/>
+      <w:numFmt w:val="bullet"/>
+      <w:lvlText w:val=""/>
+      <w:lvlJc w:val="left"/>
+      <w:pPr>
+        <w:ind w:left="2880" w:hanging="360"/>
+      </w:pPr>
+      <w:rPr>
+        <w:rFonts w:ascii="Symbol" w:hAnsi="Symbol" w:hint="default"/>
+      </w:rPr>
+    </w:lvl>
+    <w:lvl w:ilvl="4" w:tplc="08090003">
+      <w:start w:val="1"/>
+      <w:numFmt w:val="bullet"/>
+      <w:lvlText w:val="o"/>
+      <w:lvlJc w:val="left"/>
+      <w:pPr>
+        <w:ind w:left="3600" w:hanging="360"/>
+      </w:pPr>
+      <w:rPr>
+        <w:rFonts w:ascii="Courier New" w:hAnsi="Courier New" w:cs="Courier New" w:hint="default"/>
+      </w:rPr>
+    </w:lvl>
+    <w:lvl w:ilvl="5" w:tplc="0809001B" w:tentative="1">
+      <w:start w:val="1"/>
+      <w:numFmt w:val="lowerRoman"/>
+      <w:lvlText w:val="%6."/>
+      <w:lvlJc w:val="right"/>
+      <w:pPr>
+        <w:ind w:left="4320" w:hanging="180"/>
+      </w:pPr>
+    </w:lvl>
+    <w:lvl w:ilvl="6" w:tplc="0809000F" w:tentative="1">
+      <w:start w:val="1"/>
+      <w:numFmt w:val="decimal"/>
+      <w:lvlText w:val="%7."/>
+      <w:lvlJc w:val="left"/>
+      <w:pPr>
+        <w:ind w:left="5040" w:hanging="360"/>
+      </w:pPr>
+    </w:lvl>
+    <w:lvl w:ilvl="7" w:tplc="08090019" w:tentative="1">
+      <w:start w:val="1"/>
+      <w:numFmt w:val="lowerLetter"/>
+      <w:lvlText w:val="%8."/>
+      <w:lvlJc w:val="left"/>
+      <w:pPr>
+        <w:ind w:left="5760" w:hanging="360"/>
+      </w:pPr>
+    </w:lvl>
+    <w:lvl w:ilvl="8" w:tplc="0809001B" w:tentative="1">
+      <w:start w:val="1"/>
+      <w:numFmt w:val="lowerRoman"/>
+      <w:lvlText w:val="%9."/>
+      <w:lvlJc w:val="right"/>
+      <w:pPr>
+        <w:ind w:left="6480" w:hanging="180"/>
+      </w:pPr>
+    </w:lvl>
+  </w:abstractNum>
+  <w:abstractNum w:abstractNumId="1" w15:restartNumberingAfterBreak="0">
+    <w:nsid w:val="145355AA"/>
+    <w:multiLevelType w:val="hybridMultilevel"/>
+    <w:tmpl w:val="70F4DF90"/>
+    <w:lvl w:ilvl="0" w:tplc="0809000F">
+      <w:start w:val="1"/>
+      <w:numFmt w:val="decimal"/>
+      <w:lvlText w:val="%1."/>
+      <w:lvlJc w:val="left"/>
+      <w:pPr>
+        <w:ind w:left="720" w:hanging="360"/>
+      </w:pPr>
+      <w:rPr>
+        <w:rFonts w:hint="default"/>
+      </w:rPr>
+    </w:lvl>
+    <w:lvl w:ilvl="1" w:tplc="08090001">
+      <w:start w:val="1"/>
+      <w:numFmt w:val="bullet"/>
+      <w:lvlText w:val=""/>
+      <w:lvlJc w:val="left"/>
+      <w:pPr>
+        <w:ind w:left="1440" w:hanging="360"/>
+      </w:pPr>
+      <w:rPr>
+        <w:rFonts w:ascii="Symbol" w:hAnsi="Symbol" w:hint="default"/>
+      </w:rPr>
+    </w:lvl>
+    <w:lvl w:ilvl="2" w:tplc="0809001B">
+      <w:start w:val="1"/>
+      <w:numFmt w:val="lowerRoman"/>
+      <w:lvlText w:val="%3."/>
+      <w:lvlJc w:val="right"/>
+      <w:pPr>
+        <w:ind w:left="2160" w:hanging="180"/>
+      </w:pPr>
+    </w:lvl>
+    <w:lvl w:ilvl="3" w:tplc="0809000F">
+      <w:start w:val="1"/>
+      <w:numFmt w:val="decimal"/>
+      <w:lvlText w:val="%4."/>
+      <w:lvlJc w:val="left"/>
+      <w:pPr>
+        <w:ind w:left="2880" w:hanging="360"/>
+      </w:pPr>
+    </w:lvl>
+    <w:lvl w:ilvl="4" w:tplc="08090019" w:tentative="1">
+      <w:start w:val="1"/>
+      <w:numFmt w:val="lowerLetter"/>
+      <w:lvlText w:val="%5."/>
+      <w:lvlJc w:val="left"/>
+      <w:pPr>
+        <w:ind w:left="3600" w:hanging="360"/>
+      </w:pPr>
+    </w:lvl>
+    <w:lvl w:ilvl="5" w:tplc="0809001B" w:tentative="1">
+      <w:start w:val="1"/>
+      <w:numFmt w:val="lowerRoman"/>
+      <w:lvlText w:val="%6."/>
+      <w:lvlJc w:val="right"/>
+      <w:pPr>
+        <w:ind w:left="4320" w:hanging="180"/>
+      </w:pPr>
+    </w:lvl>
+    <w:lvl w:ilvl="6" w:tplc="0809000F" w:tentative="1">
+      <w:start w:val="1"/>
+      <w:numFmt w:val="decimal"/>
+      <w:lvlText w:val="%7."/>
+      <w:lvlJc w:val="left"/>
+      <w:pPr>
+        <w:ind w:left="5040" w:hanging="360"/>
+      </w:pPr>
+    </w:lvl>
+    <w:lvl w:ilvl="7" w:tplc="08090019" w:tentative="1">
+      <w:start w:val="1"/>
+      <w:numFmt w:val="lowerLetter"/>
+      <w:lvlText w:val="%8."/>
+      <w:lvlJc w:val="left"/>
+      <w:pPr>
+        <w:ind w:left="5760" w:hanging="360"/>
+      </w:pPr>
+    </w:lvl>
+    <w:lvl w:ilvl="8" w:tplc="0809001B" w:tentative="1">
+      <w:start w:val="1"/>
+      <w:numFmt w:val="lowerRoman"/>
+      <w:lvlText w:val="%9."/>
+      <w:lvlJc w:val="right"/>
+      <w:pPr>
+        <w:ind w:left="6480" w:hanging="180"/>
+      </w:pPr>
+    </w:lvl>
+  </w:abstractNum>
+  <w:abstractNum w:abstractNumId="2" w15:restartNumberingAfterBreak="0">
+    <w:nsid w:val="1F786C29"/>
+    <w:multiLevelType w:val="hybridMultilevel"/>
+    <w:tmpl w:val="4888D8E4"/>
+    <w:lvl w:ilvl="0" w:tplc="08090003">
+      <w:start w:val="1"/>
+      <w:numFmt w:val="bullet"/>
+      <w:lvlText w:val="o"/>
+      <w:lvlJc w:val="left"/>
+      <w:pPr>
+        <w:ind w:left="3960" w:hanging="360"/>
+      </w:pPr>
+      <w:rPr>
+        <w:rFonts w:ascii="Courier New" w:hAnsi="Courier New" w:cs="Courier New" w:hint="default"/>
+      </w:rPr>
+    </w:lvl>
+    <w:lvl w:ilvl="1" w:tplc="08090003" w:tentative="1">
+      <w:start w:val="1"/>
+      <w:numFmt w:val="bullet"/>
+      <w:lvlText w:val="o"/>
+      <w:lvlJc w:val="left"/>
+      <w:pPr>
+        <w:ind w:left="4680" w:hanging="360"/>
+      </w:pPr>
+      <w:rPr>
+        <w:rFonts w:ascii="Courier New" w:hAnsi="Courier New" w:cs="Courier New" w:hint="default"/>
+      </w:rPr>
+    </w:lvl>
+    <w:lvl w:ilvl="2" w:tplc="08090005" w:tentative="1">
+      <w:start w:val="1"/>
+      <w:numFmt w:val="bullet"/>
+      <w:lvlText w:val=""/>
+      <w:lvlJc w:val="left"/>
+      <w:pPr>
+        <w:ind w:left="5400" w:hanging="360"/>
+      </w:pPr>
+      <w:rPr>
+        <w:rFonts w:ascii="Wingdings" w:hAnsi="Wingdings" w:hint="default"/>
+      </w:rPr>
+    </w:lvl>
+    <w:lvl w:ilvl="3" w:tplc="08090001" w:tentative="1">
+      <w:start w:val="1"/>
+      <w:numFmt w:val="bullet"/>
+      <w:lvlText w:val=""/>
+      <w:lvlJc w:val="left"/>
+      <w:pPr>
+        <w:ind w:left="6120" w:hanging="360"/>
+      </w:pPr>
+      <w:rPr>
+        <w:rFonts w:ascii="Symbol" w:hAnsi="Symbol" w:hint="default"/>
+      </w:rPr>
+    </w:lvl>
+    <w:lvl w:ilvl="4" w:tplc="08090003" w:tentative="1">
+      <w:start w:val="1"/>
+      <w:numFmt w:val="bullet"/>
+      <w:lvlText w:val="o"/>
+      <w:lvlJc w:val="left"/>
+      <w:pPr>
+        <w:ind w:left="6840" w:hanging="360"/>
+      </w:pPr>
+      <w:rPr>
+        <w:rFonts w:ascii="Courier New" w:hAnsi="Courier New" w:cs="Courier New" w:hint="default"/>
+      </w:rPr>
+    </w:lvl>
+    <w:lvl w:ilvl="5" w:tplc="08090005" w:tentative="1">
+      <w:start w:val="1"/>
+      <w:numFmt w:val="bullet"/>
+      <w:lvlText w:val=""/>
+      <w:lvlJc w:val="left"/>
+      <w:pPr>
+        <w:ind w:left="7560" w:hanging="360"/>
+      </w:pPr>
+      <w:rPr>
+        <w:rFonts w:ascii="Wingdings" w:hAnsi="Wingdings" w:hint="default"/>
+      </w:rPr>
+    </w:lvl>
+    <w:lvl w:ilvl="6" w:tplc="08090001" w:tentative="1">
+      <w:start w:val="1"/>
+      <w:numFmt w:val="bullet"/>
+      <w:lvlText w:val=""/>
+      <w:lvlJc w:val="left"/>
+      <w:pPr>
+        <w:ind w:left="8280" w:hanging="360"/>
+      </w:pPr>
+      <w:rPr>
+        <w:rFonts w:ascii="Symbol" w:hAnsi="Symbol" w:hint="default"/>
+      </w:rPr>
+    </w:lvl>
+    <w:lvl w:ilvl="7" w:tplc="08090003" w:tentative="1">
+      <w:start w:val="1"/>
+      <w:numFmt w:val="bullet"/>
+      <w:lvlText w:val="o"/>
+      <w:lvlJc w:val="left"/>
+      <w:pPr>
+        <w:ind w:left="9000" w:hanging="360"/>
+      </w:pPr>
+      <w:rPr>
+        <w:rFonts w:ascii="Courier New" w:hAnsi="Courier New" w:cs="Courier New" w:hint="default"/>
+      </w:rPr>
+    </w:lvl>
+    <w:lvl w:ilvl="8" w:tplc="08090005" w:tentative="1">
+      <w:start w:val="1"/>
+      <w:numFmt w:val="bullet"/>
+      <w:lvlText w:val=""/>
+      <w:lvlJc w:val="left"/>
+      <w:pPr>
+        <w:ind w:left="9720" w:hanging="360"/>
+      </w:pPr>
+      <w:rPr>
+        <w:rFonts w:ascii="Wingdings" w:hAnsi="Wingdings" w:hint="default"/>
+      </w:rPr>
+    </w:lvl>
+  </w:abstractNum>
+  <w:abstractNum w:abstractNumId="3" w15:restartNumberingAfterBreak="0">
     <w:nsid w:val="308D5BEE"/>
     <w:multiLevelType w:val="hybridMultilevel"/>
-    <w:tmpl w:val="142656E0"/>
+    <w:tmpl w:val="01C42068"/>
     <w:lvl w:ilvl="0" w:tplc="0409000F">
       <w:start w:val="1"/>
       <w:numFmt w:val="decimal"/>
@@ -79,16 +762,19 @@
         <w:ind w:left="720" w:hanging="360"/>
       </w:pPr>
     </w:lvl>
-    <w:lvl w:ilvl="1" w:tplc="04090019" w:tentative="1">
-      <w:start w:val="1"/>
-      <w:numFmt w:val="lowerLetter"/>
-      <w:lvlText w:val="%2."/>
+    <w:lvl w:ilvl="1" w:tplc="08090001">
+      <w:start w:val="1"/>
+      <w:numFmt w:val="bullet"/>
+      <w:lvlText w:val=""/>
       <w:lvlJc w:val="left"/>
       <w:pPr>
         <w:ind w:left="1440" w:hanging="360"/>
       </w:pPr>
-    </w:lvl>
-    <w:lvl w:ilvl="2" w:tplc="0409001B" w:tentative="1">
+      <w:rPr>
+        <w:rFonts w:ascii="Symbol" w:hAnsi="Symbol" w:hint="default"/>
+      </w:rPr>
+    </w:lvl>
+    <w:lvl w:ilvl="2" w:tplc="0409001B">
       <w:start w:val="1"/>
       <w:numFmt w:val="lowerRoman"/>
       <w:lvlText w:val="%3."/>
@@ -152,8 +838,394 @@
       </w:pPr>
     </w:lvl>
   </w:abstractNum>
+  <w:abstractNum w:abstractNumId="4" w15:restartNumberingAfterBreak="0">
+    <w:nsid w:val="393D2A8F"/>
+    <w:multiLevelType w:val="hybridMultilevel"/>
+    <w:tmpl w:val="410027FE"/>
+    <w:lvl w:ilvl="0" w:tplc="0809000F">
+      <w:start w:val="1"/>
+      <w:numFmt w:val="decimal"/>
+      <w:lvlText w:val="%1."/>
+      <w:lvlJc w:val="left"/>
+      <w:pPr>
+        <w:ind w:left="720" w:hanging="360"/>
+      </w:pPr>
+      <w:rPr>
+        <w:rFonts w:hint="default"/>
+      </w:rPr>
+    </w:lvl>
+    <w:lvl w:ilvl="1" w:tplc="08090001">
+      <w:start w:val="1"/>
+      <w:numFmt w:val="bullet"/>
+      <w:lvlText w:val=""/>
+      <w:lvlJc w:val="left"/>
+      <w:pPr>
+        <w:ind w:left="1440" w:hanging="360"/>
+      </w:pPr>
+      <w:rPr>
+        <w:rFonts w:ascii="Symbol" w:hAnsi="Symbol" w:hint="default"/>
+      </w:rPr>
+    </w:lvl>
+    <w:lvl w:ilvl="2" w:tplc="0809001B">
+      <w:start w:val="1"/>
+      <w:numFmt w:val="lowerRoman"/>
+      <w:lvlText w:val="%3."/>
+      <w:lvlJc w:val="right"/>
+      <w:pPr>
+        <w:ind w:left="2160" w:hanging="180"/>
+      </w:pPr>
+    </w:lvl>
+    <w:lvl w:ilvl="3" w:tplc="0809000F">
+      <w:start w:val="1"/>
+      <w:numFmt w:val="decimal"/>
+      <w:lvlText w:val="%4."/>
+      <w:lvlJc w:val="left"/>
+      <w:pPr>
+        <w:ind w:left="2880" w:hanging="360"/>
+      </w:pPr>
+    </w:lvl>
+    <w:lvl w:ilvl="4" w:tplc="08090019">
+      <w:start w:val="1"/>
+      <w:numFmt w:val="lowerLetter"/>
+      <w:lvlText w:val="%5."/>
+      <w:lvlJc w:val="left"/>
+      <w:pPr>
+        <w:ind w:left="3600" w:hanging="360"/>
+      </w:pPr>
+    </w:lvl>
+    <w:lvl w:ilvl="5" w:tplc="0809001B" w:tentative="1">
+      <w:start w:val="1"/>
+      <w:numFmt w:val="lowerRoman"/>
+      <w:lvlText w:val="%6."/>
+      <w:lvlJc w:val="right"/>
+      <w:pPr>
+        <w:ind w:left="4320" w:hanging="180"/>
+      </w:pPr>
+    </w:lvl>
+    <w:lvl w:ilvl="6" w:tplc="0809000F" w:tentative="1">
+      <w:start w:val="1"/>
+      <w:numFmt w:val="decimal"/>
+      <w:lvlText w:val="%7."/>
+      <w:lvlJc w:val="left"/>
+      <w:pPr>
+        <w:ind w:left="5040" w:hanging="360"/>
+      </w:pPr>
+    </w:lvl>
+    <w:lvl w:ilvl="7" w:tplc="08090019" w:tentative="1">
+      <w:start w:val="1"/>
+      <w:numFmt w:val="lowerLetter"/>
+      <w:lvlText w:val="%8."/>
+      <w:lvlJc w:val="left"/>
+      <w:pPr>
+        <w:ind w:left="5760" w:hanging="360"/>
+      </w:pPr>
+    </w:lvl>
+    <w:lvl w:ilvl="8" w:tplc="0809001B" w:tentative="1">
+      <w:start w:val="1"/>
+      <w:numFmt w:val="lowerRoman"/>
+      <w:lvlText w:val="%9."/>
+      <w:lvlJc w:val="right"/>
+      <w:pPr>
+        <w:ind w:left="6480" w:hanging="180"/>
+      </w:pPr>
+    </w:lvl>
+  </w:abstractNum>
+  <w:abstractNum w:abstractNumId="5" w15:restartNumberingAfterBreak="0">
+    <w:nsid w:val="52D86860"/>
+    <w:multiLevelType w:val="hybridMultilevel"/>
+    <w:tmpl w:val="2E689786"/>
+    <w:lvl w:ilvl="0" w:tplc="0809000F">
+      <w:start w:val="1"/>
+      <w:numFmt w:val="decimal"/>
+      <w:lvlText w:val="%1."/>
+      <w:lvlJc w:val="left"/>
+      <w:pPr>
+        <w:ind w:left="720" w:hanging="360"/>
+      </w:pPr>
+      <w:rPr>
+        <w:rFonts w:hint="default"/>
+      </w:rPr>
+    </w:lvl>
+    <w:lvl w:ilvl="1" w:tplc="08090001">
+      <w:start w:val="1"/>
+      <w:numFmt w:val="bullet"/>
+      <w:lvlText w:val=""/>
+      <w:lvlJc w:val="left"/>
+      <w:pPr>
+        <w:ind w:left="1440" w:hanging="360"/>
+      </w:pPr>
+      <w:rPr>
+        <w:rFonts w:ascii="Symbol" w:hAnsi="Symbol" w:hint="default"/>
+      </w:rPr>
+    </w:lvl>
+    <w:lvl w:ilvl="2" w:tplc="0809001B">
+      <w:start w:val="1"/>
+      <w:numFmt w:val="lowerRoman"/>
+      <w:lvlText w:val="%3."/>
+      <w:lvlJc w:val="right"/>
+      <w:pPr>
+        <w:ind w:left="2160" w:hanging="180"/>
+      </w:pPr>
+    </w:lvl>
+    <w:lvl w:ilvl="3" w:tplc="0809000F" w:tentative="1">
+      <w:start w:val="1"/>
+      <w:numFmt w:val="decimal"/>
+      <w:lvlText w:val="%4."/>
+      <w:lvlJc w:val="left"/>
+      <w:pPr>
+        <w:ind w:left="2880" w:hanging="360"/>
+      </w:pPr>
+    </w:lvl>
+    <w:lvl w:ilvl="4" w:tplc="08090019" w:tentative="1">
+      <w:start w:val="1"/>
+      <w:numFmt w:val="lowerLetter"/>
+      <w:lvlText w:val="%5."/>
+      <w:lvlJc w:val="left"/>
+      <w:pPr>
+        <w:ind w:left="3600" w:hanging="360"/>
+      </w:pPr>
+    </w:lvl>
+    <w:lvl w:ilvl="5" w:tplc="0809001B" w:tentative="1">
+      <w:start w:val="1"/>
+      <w:numFmt w:val="lowerRoman"/>
+      <w:lvlText w:val="%6."/>
+      <w:lvlJc w:val="right"/>
+      <w:pPr>
+        <w:ind w:left="4320" w:hanging="180"/>
+      </w:pPr>
+    </w:lvl>
+    <w:lvl w:ilvl="6" w:tplc="0809000F" w:tentative="1">
+      <w:start w:val="1"/>
+      <w:numFmt w:val="decimal"/>
+      <w:lvlText w:val="%7."/>
+      <w:lvlJc w:val="left"/>
+      <w:pPr>
+        <w:ind w:left="5040" w:hanging="360"/>
+      </w:pPr>
+    </w:lvl>
+    <w:lvl w:ilvl="7" w:tplc="08090019" w:tentative="1">
+      <w:start w:val="1"/>
+      <w:numFmt w:val="lowerLetter"/>
+      <w:lvlText w:val="%8."/>
+      <w:lvlJc w:val="left"/>
+      <w:pPr>
+        <w:ind w:left="5760" w:hanging="360"/>
+      </w:pPr>
+    </w:lvl>
+    <w:lvl w:ilvl="8" w:tplc="0809001B" w:tentative="1">
+      <w:start w:val="1"/>
+      <w:numFmt w:val="lowerRoman"/>
+      <w:lvlText w:val="%9."/>
+      <w:lvlJc w:val="right"/>
+      <w:pPr>
+        <w:ind w:left="6480" w:hanging="180"/>
+      </w:pPr>
+    </w:lvl>
+  </w:abstractNum>
+  <w:abstractNum w:abstractNumId="6" w15:restartNumberingAfterBreak="0">
+    <w:nsid w:val="5F905F0A"/>
+    <w:multiLevelType w:val="hybridMultilevel"/>
+    <w:tmpl w:val="48A2CD4A"/>
+    <w:lvl w:ilvl="0" w:tplc="0809000F">
+      <w:start w:val="1"/>
+      <w:numFmt w:val="decimal"/>
+      <w:lvlText w:val="%1."/>
+      <w:lvlJc w:val="left"/>
+      <w:pPr>
+        <w:ind w:left="720" w:hanging="360"/>
+      </w:pPr>
+      <w:rPr>
+        <w:rFonts w:hint="default"/>
+      </w:rPr>
+    </w:lvl>
+    <w:lvl w:ilvl="1" w:tplc="08090001">
+      <w:start w:val="1"/>
+      <w:numFmt w:val="bullet"/>
+      <w:lvlText w:val=""/>
+      <w:lvlJc w:val="left"/>
+      <w:pPr>
+        <w:ind w:left="1440" w:hanging="360"/>
+      </w:pPr>
+      <w:rPr>
+        <w:rFonts w:ascii="Symbol" w:hAnsi="Symbol" w:hint="default"/>
+      </w:rPr>
+    </w:lvl>
+    <w:lvl w:ilvl="2" w:tplc="0809001B" w:tentative="1">
+      <w:start w:val="1"/>
+      <w:numFmt w:val="lowerRoman"/>
+      <w:lvlText w:val="%3."/>
+      <w:lvlJc w:val="right"/>
+      <w:pPr>
+        <w:ind w:left="2160" w:hanging="180"/>
+      </w:pPr>
+    </w:lvl>
+    <w:lvl w:ilvl="3" w:tplc="0809000F" w:tentative="1">
+      <w:start w:val="1"/>
+      <w:numFmt w:val="decimal"/>
+      <w:lvlText w:val="%4."/>
+      <w:lvlJc w:val="left"/>
+      <w:pPr>
+        <w:ind w:left="2880" w:hanging="360"/>
+      </w:pPr>
+    </w:lvl>
+    <w:lvl w:ilvl="4" w:tplc="08090019" w:tentative="1">
+      <w:start w:val="1"/>
+      <w:numFmt w:val="lowerLetter"/>
+      <w:lvlText w:val="%5."/>
+      <w:lvlJc w:val="left"/>
+      <w:pPr>
+        <w:ind w:left="3600" w:hanging="360"/>
+      </w:pPr>
+    </w:lvl>
+    <w:lvl w:ilvl="5" w:tplc="0809001B" w:tentative="1">
+      <w:start w:val="1"/>
+      <w:numFmt w:val="lowerRoman"/>
+      <w:lvlText w:val="%6."/>
+      <w:lvlJc w:val="right"/>
+      <w:pPr>
+        <w:ind w:left="4320" w:hanging="180"/>
+      </w:pPr>
+    </w:lvl>
+    <w:lvl w:ilvl="6" w:tplc="0809000F" w:tentative="1">
+      <w:start w:val="1"/>
+      <w:numFmt w:val="decimal"/>
+      <w:lvlText w:val="%7."/>
+      <w:lvlJc w:val="left"/>
+      <w:pPr>
+        <w:ind w:left="5040" w:hanging="360"/>
+      </w:pPr>
+    </w:lvl>
+    <w:lvl w:ilvl="7" w:tplc="08090019" w:tentative="1">
+      <w:start w:val="1"/>
+      <w:numFmt w:val="lowerLetter"/>
+      <w:lvlText w:val="%8."/>
+      <w:lvlJc w:val="left"/>
+      <w:pPr>
+        <w:ind w:left="5760" w:hanging="360"/>
+      </w:pPr>
+    </w:lvl>
+    <w:lvl w:ilvl="8" w:tplc="0809001B" w:tentative="1">
+      <w:start w:val="1"/>
+      <w:numFmt w:val="lowerRoman"/>
+      <w:lvlText w:val="%9."/>
+      <w:lvlJc w:val="right"/>
+      <w:pPr>
+        <w:ind w:left="6480" w:hanging="180"/>
+      </w:pPr>
+    </w:lvl>
+  </w:abstractNum>
+  <w:abstractNum w:abstractNumId="7" w15:restartNumberingAfterBreak="0">
+    <w:nsid w:val="632E1A29"/>
+    <w:multiLevelType w:val="hybridMultilevel"/>
+    <w:tmpl w:val="3D30C13E"/>
+    <w:lvl w:ilvl="0" w:tplc="0809000F">
+      <w:start w:val="1"/>
+      <w:numFmt w:val="decimal"/>
+      <w:lvlText w:val="%1."/>
+      <w:lvlJc w:val="left"/>
+      <w:pPr>
+        <w:ind w:left="720" w:hanging="360"/>
+      </w:pPr>
+    </w:lvl>
+    <w:lvl w:ilvl="1" w:tplc="08090001">
+      <w:start w:val="1"/>
+      <w:numFmt w:val="bullet"/>
+      <w:lvlText w:val=""/>
+      <w:lvlJc w:val="left"/>
+      <w:pPr>
+        <w:ind w:left="1440" w:hanging="360"/>
+      </w:pPr>
+      <w:rPr>
+        <w:rFonts w:ascii="Symbol" w:hAnsi="Symbol" w:hint="default"/>
+      </w:rPr>
+    </w:lvl>
+    <w:lvl w:ilvl="2" w:tplc="0809001B" w:tentative="1">
+      <w:start w:val="1"/>
+      <w:numFmt w:val="lowerRoman"/>
+      <w:lvlText w:val="%3."/>
+      <w:lvlJc w:val="right"/>
+      <w:pPr>
+        <w:ind w:left="2160" w:hanging="180"/>
+      </w:pPr>
+    </w:lvl>
+    <w:lvl w:ilvl="3" w:tplc="0809000F" w:tentative="1">
+      <w:start w:val="1"/>
+      <w:numFmt w:val="decimal"/>
+      <w:lvlText w:val="%4."/>
+      <w:lvlJc w:val="left"/>
+      <w:pPr>
+        <w:ind w:left="2880" w:hanging="360"/>
+      </w:pPr>
+    </w:lvl>
+    <w:lvl w:ilvl="4" w:tplc="08090019" w:tentative="1">
+      <w:start w:val="1"/>
+      <w:numFmt w:val="lowerLetter"/>
+      <w:lvlText w:val="%5."/>
+      <w:lvlJc w:val="left"/>
+      <w:pPr>
+        <w:ind w:left="3600" w:hanging="360"/>
+      </w:pPr>
+    </w:lvl>
+    <w:lvl w:ilvl="5" w:tplc="0809001B" w:tentative="1">
+      <w:start w:val="1"/>
+      <w:numFmt w:val="lowerRoman"/>
+      <w:lvlText w:val="%6."/>
+      <w:lvlJc w:val="right"/>
+      <w:pPr>
+        <w:ind w:left="4320" w:hanging="180"/>
+      </w:pPr>
+    </w:lvl>
+    <w:lvl w:ilvl="6" w:tplc="0809000F" w:tentative="1">
+      <w:start w:val="1"/>
+      <w:numFmt w:val="decimal"/>
+      <w:lvlText w:val="%7."/>
+      <w:lvlJc w:val="left"/>
+      <w:pPr>
+        <w:ind w:left="5040" w:hanging="360"/>
+      </w:pPr>
+    </w:lvl>
+    <w:lvl w:ilvl="7" w:tplc="08090019" w:tentative="1">
+      <w:start w:val="1"/>
+      <w:numFmt w:val="lowerLetter"/>
+      <w:lvlText w:val="%8."/>
+      <w:lvlJc w:val="left"/>
+      <w:pPr>
+        <w:ind w:left="5760" w:hanging="360"/>
+      </w:pPr>
+    </w:lvl>
+    <w:lvl w:ilvl="8" w:tplc="0809001B" w:tentative="1">
+      <w:start w:val="1"/>
+      <w:numFmt w:val="lowerRoman"/>
+      <w:lvlText w:val="%9."/>
+      <w:lvlJc w:val="right"/>
+      <w:pPr>
+        <w:ind w:left="6480" w:hanging="180"/>
+      </w:pPr>
+    </w:lvl>
+  </w:abstractNum>
   <w:num w:numId="1">
+    <w:abstractNumId w:val="3"/>
+  </w:num>
+  <w:num w:numId="2">
+    <w:abstractNumId w:val="7"/>
+  </w:num>
+  <w:num w:numId="3">
+    <w:abstractNumId w:val="6"/>
+  </w:num>
+  <w:num w:numId="4">
+    <w:abstractNumId w:val="5"/>
+  </w:num>
+  <w:num w:numId="5">
+    <w:abstractNumId w:val="4"/>
+  </w:num>
+  <w:num w:numId="6">
+    <w:abstractNumId w:val="1"/>
+  </w:num>
+  <w:num w:numId="7">
     <w:abstractNumId w:val="0"/>
+  </w:num>
+  <w:num w:numId="8">
+    <w:abstractNumId w:val="2"/>
   </w:num>
 </w:numbering>
 </file>
@@ -175,7 +1247,7 @@
       </w:pPr>
     </w:pPrDefault>
   </w:docDefaults>
-  <w:latentStyles w:defLockedState="0" w:defUIPriority="99" w:defSemiHidden="0" w:defUnhideWhenUsed="0" w:defQFormat="0" w:count="375">
+  <w:latentStyles w:defLockedState="0" w:defUIPriority="99" w:defSemiHidden="0" w:defUnhideWhenUsed="0" w:defQFormat="0" w:count="376">
     <w:lsdException w:name="Normal" w:uiPriority="0" w:qFormat="1"/>
     <w:lsdException w:name="heading 1" w:uiPriority="9" w:qFormat="1"/>
     <w:lsdException w:name="heading 2" w:semiHidden="1" w:uiPriority="9" w:unhideWhenUsed="1" w:qFormat="1"/>
@@ -551,6 +1623,7 @@
     <w:lsdException w:name="Smart Hyperlink" w:semiHidden="1" w:unhideWhenUsed="1"/>
     <w:lsdException w:name="Hashtag" w:semiHidden="1" w:unhideWhenUsed="1"/>
     <w:lsdException w:name="Unresolved Mention" w:semiHidden="1" w:unhideWhenUsed="1"/>
+    <w:lsdException w:name="Smart Link" w:semiHidden="1" w:unhideWhenUsed="1"/>
   </w:latentStyles>
   <w:style w:type="paragraph" w:default="1" w:styleId="Normal">
     <w:name w:val="Normal"/>

</xml_diff>